<commit_message>
Update of Steve's slides (committed on behalf of Steve).
</commit_message>
<xml_diff>
--- a/docs/FinalReport_SteveLegere.docx
+++ b/docs/FinalReport_SteveLegere.docx
@@ -53,6 +53,13 @@
           <w:szCs w:val="24"/>
         </w:rPr>
       </w:pPr>
+      <w:r>
+        <w:rPr>
+          <w:sz w:val="24"/>
+          <w:szCs w:val="24"/>
+        </w:rPr>
+        <w:t>Doing this last...</w:t>
+      </w:r>
     </w:p>
     <w:p>
       <w:pPr>
@@ -79,6 +86,13 @@
           <w:szCs w:val="24"/>
         </w:rPr>
       </w:pPr>
+      <w:r>
+        <w:rPr>
+          <w:sz w:val="24"/>
+          <w:szCs w:val="24"/>
+        </w:rPr>
+        <w:t>Also doing this last...</w:t>
+      </w:r>
     </w:p>
     <w:p>
       <w:pPr>
@@ -105,6 +119,13 @@
           <w:szCs w:val="24"/>
         </w:rPr>
       </w:pPr>
+      <w:r>
+        <w:rPr>
+          <w:sz w:val="24"/>
+          <w:szCs w:val="24"/>
+        </w:rPr>
+        <w:t>Also doing this last...</w:t>
+      </w:r>
     </w:p>
     <w:p>
       <w:pPr>
@@ -407,12 +428,21 @@
           <w:szCs w:val="24"/>
         </w:rPr>
       </w:pPr>
-      <w:r>
-        <w:rPr>
-          <w:sz w:val="24"/>
-          <w:szCs w:val="24"/>
-        </w:rPr>
-        <w:t>Libc: Standard C library;</w:t>
+      <w:proofErr w:type="spellStart"/>
+      <w:r>
+        <w:rPr>
+          <w:sz w:val="24"/>
+          <w:szCs w:val="24"/>
+        </w:rPr>
+        <w:t>Libc</w:t>
+      </w:r>
+      <w:proofErr w:type="spellEnd"/>
+      <w:r>
+        <w:rPr>
+          <w:sz w:val="24"/>
+          <w:szCs w:val="24"/>
+        </w:rPr>
+        <w:t>: Standard C library;</w:t>
       </w:r>
     </w:p>
     <w:p>
@@ -527,12 +557,21 @@
           <w:szCs w:val="24"/>
         </w:rPr>
       </w:pPr>
-      <w:r>
-        <w:rPr>
-          <w:sz w:val="24"/>
-          <w:szCs w:val="24"/>
-        </w:rPr>
-        <w:t xml:space="preserve">SQLite: </w:t>
+      <w:proofErr w:type="spellStart"/>
+      <w:r>
+        <w:rPr>
+          <w:sz w:val="24"/>
+          <w:szCs w:val="24"/>
+        </w:rPr>
+        <w:t>SQLite</w:t>
+      </w:r>
+      <w:proofErr w:type="spellEnd"/>
+      <w:r>
+        <w:rPr>
+          <w:sz w:val="24"/>
+          <w:szCs w:val="24"/>
+        </w:rPr>
+        <w:t xml:space="preserve">: </w:t>
       </w:r>
       <w:r>
         <w:rPr>
@@ -555,12 +594,21 @@
           <w:szCs w:val="24"/>
         </w:rPr>
       </w:pPr>
-      <w:r>
-        <w:rPr>
-          <w:sz w:val="24"/>
-          <w:szCs w:val="24"/>
-        </w:rPr>
-        <w:t>WebKit: Library for web-based applications, such as browsers;</w:t>
+      <w:proofErr w:type="spellStart"/>
+      <w:r>
+        <w:rPr>
+          <w:sz w:val="24"/>
+          <w:szCs w:val="24"/>
+        </w:rPr>
+        <w:t>WebKit</w:t>
+      </w:r>
+      <w:proofErr w:type="spellEnd"/>
+      <w:r>
+        <w:rPr>
+          <w:sz w:val="24"/>
+          <w:szCs w:val="24"/>
+        </w:rPr>
+        <w:t>: Library for web-based applications, such as browsers;</w:t>
       </w:r>
     </w:p>
     <w:p>
@@ -576,12 +624,21 @@
           <w:szCs w:val="24"/>
         </w:rPr>
       </w:pPr>
-      <w:r>
-        <w:rPr>
-          <w:sz w:val="24"/>
-          <w:szCs w:val="24"/>
-        </w:rPr>
-        <w:t>FreeType: Deals with images and vectors; and</w:t>
+      <w:proofErr w:type="spellStart"/>
+      <w:r>
+        <w:rPr>
+          <w:sz w:val="24"/>
+          <w:szCs w:val="24"/>
+        </w:rPr>
+        <w:t>FreeType</w:t>
+      </w:r>
+      <w:proofErr w:type="spellEnd"/>
+      <w:r>
+        <w:rPr>
+          <w:sz w:val="24"/>
+          <w:szCs w:val="24"/>
+        </w:rPr>
+        <w:t>: Deals with images and vectors; and</w:t>
       </w:r>
     </w:p>
     <w:p>
@@ -717,7 +774,23 @@
           <w:sz w:val="24"/>
           <w:szCs w:val="24"/>
         </w:rPr>
-        <w:t>Of course, there are some functionalities which even the Android Emulator does not implement, such as the built-in gyroscope of more modern mobile devices. This particular issue is covered in section 3.1.3 below.</w:t>
+        <w:t xml:space="preserve">Of course, there are some </w:t>
+      </w:r>
+      <w:proofErr w:type="gramStart"/>
+      <w:r>
+        <w:rPr>
+          <w:sz w:val="24"/>
+          <w:szCs w:val="24"/>
+        </w:rPr>
+        <w:t>functionalities</w:t>
+      </w:r>
+      <w:proofErr w:type="gramEnd"/>
+      <w:r>
+        <w:rPr>
+          <w:sz w:val="24"/>
+          <w:szCs w:val="24"/>
+        </w:rPr>
+        <w:t xml:space="preserve"> which even the Android Emulator does not implement, such as the built-in gyroscope of more modern mobile devices. This particular issue is covered in section 3.1.3 below.</w:t>
       </w:r>
     </w:p>
     <w:p>
@@ -936,7 +1009,55 @@
           <w:sz w:val="24"/>
           <w:szCs w:val="24"/>
         </w:rPr>
-        <w:t>There are many built-in view layouts, such as a RelativeLayout, LinearLayout, and TableLayout, all of which were utilized in the RoboWars project. All of the layouts support all of the built-in widgets, and are very easy to understand, implement and use.</w:t>
+        <w:t xml:space="preserve">There are many built-in view layouts, such as a </w:t>
+      </w:r>
+      <w:proofErr w:type="spellStart"/>
+      <w:r>
+        <w:rPr>
+          <w:sz w:val="24"/>
+          <w:szCs w:val="24"/>
+        </w:rPr>
+        <w:t>RelativeLayout</w:t>
+      </w:r>
+      <w:proofErr w:type="spellEnd"/>
+      <w:r>
+        <w:rPr>
+          <w:sz w:val="24"/>
+          <w:szCs w:val="24"/>
+        </w:rPr>
+        <w:t xml:space="preserve">, </w:t>
+      </w:r>
+      <w:proofErr w:type="spellStart"/>
+      <w:r>
+        <w:rPr>
+          <w:sz w:val="24"/>
+          <w:szCs w:val="24"/>
+        </w:rPr>
+        <w:t>LinearLayout</w:t>
+      </w:r>
+      <w:proofErr w:type="spellEnd"/>
+      <w:r>
+        <w:rPr>
+          <w:sz w:val="24"/>
+          <w:szCs w:val="24"/>
+        </w:rPr>
+        <w:t xml:space="preserve">, and </w:t>
+      </w:r>
+      <w:proofErr w:type="spellStart"/>
+      <w:r>
+        <w:rPr>
+          <w:sz w:val="24"/>
+          <w:szCs w:val="24"/>
+        </w:rPr>
+        <w:t>TableLayout</w:t>
+      </w:r>
+      <w:proofErr w:type="spellEnd"/>
+      <w:r>
+        <w:rPr>
+          <w:sz w:val="24"/>
+          <w:szCs w:val="24"/>
+        </w:rPr>
+        <w:t>, all of which were utilized in the RoboWars project. All of the layouts support all of the built-in widgets, and are very easy to understand, implement and use.</w:t>
       </w:r>
     </w:p>
     <w:p>
@@ -1109,7 +1230,23 @@
           <w:sz w:val="24"/>
           <w:szCs w:val="24"/>
         </w:rPr>
-        <w:t>ImageStreamView.java: A relatively simple class which is used for displaying a bitmap image (sent from the MediaClient) updated in real time. Essentially the surface holder for live video feed.</w:t>
+        <w:t xml:space="preserve">ImageStreamView.java: A relatively simple class which is used for displaying a bitmap image (sent from the </w:t>
+      </w:r>
+      <w:proofErr w:type="spellStart"/>
+      <w:r>
+        <w:rPr>
+          <w:sz w:val="24"/>
+          <w:szCs w:val="24"/>
+        </w:rPr>
+        <w:t>MediaClient</w:t>
+      </w:r>
+      <w:proofErr w:type="spellEnd"/>
+      <w:r>
+        <w:rPr>
+          <w:sz w:val="24"/>
+          <w:szCs w:val="24"/>
+        </w:rPr>
+        <w:t>) updated in real time. Essentially the surface holder for live video feed.</w:t>
       </w:r>
     </w:p>
     <w:p>
@@ -1163,7 +1300,23 @@
           <w:sz w:val="24"/>
           <w:szCs w:val="24"/>
         </w:rPr>
-        <w:t>TcpClient.java: An active class which handles incoming information from the application server, as well as sending out updates of the current models. All critical information is sent via serialized objects over the input/output stream; non-critical information, such as chat messages, are sent as UTF-encoded Strings.</w:t>
+        <w:t xml:space="preserve">TcpClient.java: An active class which handles incoming information from the application server, as well as sending out updates of the current models. All critical information is sent via serialized objects over the input/output stream; non-critical information, such as chat messages, </w:t>
+      </w:r>
+      <w:proofErr w:type="gramStart"/>
+      <w:r>
+        <w:rPr>
+          <w:sz w:val="24"/>
+          <w:szCs w:val="24"/>
+        </w:rPr>
+        <w:t>are</w:t>
+      </w:r>
+      <w:proofErr w:type="gramEnd"/>
+      <w:r>
+        <w:rPr>
+          <w:sz w:val="24"/>
+          <w:szCs w:val="24"/>
+        </w:rPr>
+        <w:t xml:space="preserve"> sent as UTF-encoded Strings.</w:t>
       </w:r>
     </w:p>
     <w:p>
@@ -1184,7 +1337,23 @@
           <w:sz w:val="24"/>
           <w:szCs w:val="24"/>
         </w:rPr>
-        <w:t>MediaClient.java: The MediaClient is responsible for handling incoming UDP packets regarding the live video stream. Its sole purpose is to handle these</w:t>
+        <w:t xml:space="preserve">MediaClient.java: The </w:t>
+      </w:r>
+      <w:proofErr w:type="spellStart"/>
+      <w:r>
+        <w:rPr>
+          <w:sz w:val="24"/>
+          <w:szCs w:val="24"/>
+        </w:rPr>
+        <w:t>MediaClient</w:t>
+      </w:r>
+      <w:proofErr w:type="spellEnd"/>
+      <w:r>
+        <w:rPr>
+          <w:sz w:val="24"/>
+          <w:szCs w:val="24"/>
+        </w:rPr>
+        <w:t xml:space="preserve"> is responsible for handling incoming UDP packets regarding the live video stream. Its sole purpose is to handle these</w:t>
       </w:r>
       <w:r>
         <w:rPr>
@@ -1339,7 +1508,23 @@
           <w:sz w:val="24"/>
           <w:szCs w:val="24"/>
         </w:rPr>
-        <w:t>Player.java: Used to store in-game player information, such as their name. Used by the ClientGameModel.</w:t>
+        <w:t xml:space="preserve">Player.java: Used to store in-game player information, such as their name. Used by the </w:t>
+      </w:r>
+      <w:proofErr w:type="spellStart"/>
+      <w:r>
+        <w:rPr>
+          <w:sz w:val="24"/>
+          <w:szCs w:val="24"/>
+        </w:rPr>
+        <w:t>ClientGameModel</w:t>
+      </w:r>
+      <w:proofErr w:type="spellEnd"/>
+      <w:r>
+        <w:rPr>
+          <w:sz w:val="24"/>
+          <w:szCs w:val="24"/>
+        </w:rPr>
+        <w:t>.</w:t>
       </w:r>
     </w:p>
     <w:p>
@@ -1360,7 +1545,23 @@
           <w:sz w:val="24"/>
           <w:szCs w:val="24"/>
         </w:rPr>
-        <w:t>User.java: Used to store out-of-game player information, such as name, ping, flags, etc. Used by LobbyModel.</w:t>
+        <w:t xml:space="preserve">User.java: Used to store out-of-game player information, such as name, ping, flags, etc. Used by </w:t>
+      </w:r>
+      <w:proofErr w:type="spellStart"/>
+      <w:r>
+        <w:rPr>
+          <w:sz w:val="24"/>
+          <w:szCs w:val="24"/>
+        </w:rPr>
+        <w:t>LobbyModel</w:t>
+      </w:r>
+      <w:proofErr w:type="spellEnd"/>
+      <w:r>
+        <w:rPr>
+          <w:sz w:val="24"/>
+          <w:szCs w:val="24"/>
+        </w:rPr>
+        <w:t>.</w:t>
       </w:r>
     </w:p>
     <w:p>
@@ -1515,6 +1716,105 @@
           <w:szCs w:val="24"/>
         </w:rPr>
       </w:pPr>
+      <w:r>
+        <w:rPr>
+          <w:sz w:val="24"/>
+          <w:szCs w:val="24"/>
+        </w:rPr>
+        <w:t>OpenGL/ES is a cross-platform API that renders both 2D and 3D graphics on embedded systems. Theoretically, any OpenGL program created under the OpenGL 1.5 standard (or earlier) should work in OpenGL/</w:t>
+      </w:r>
+      <w:proofErr w:type="gramStart"/>
+      <w:r>
+        <w:rPr>
+          <w:sz w:val="24"/>
+          <w:szCs w:val="24"/>
+        </w:rPr>
+        <w:t>ES,</w:t>
+      </w:r>
+      <w:proofErr w:type="gramEnd"/>
+      <w:r>
+        <w:rPr>
+          <w:sz w:val="24"/>
+          <w:szCs w:val="24"/>
+        </w:rPr>
+        <w:t xml:space="preserve"> therefore there exists plenty of documentation for OpenGL/ES that is relevant to mobile developers.</w:t>
+      </w:r>
+      <w:r>
+        <w:rPr>
+          <w:sz w:val="24"/>
+          <w:szCs w:val="24"/>
+        </w:rPr>
+        <w:t xml:space="preserve"> [sl4]</w:t>
+      </w:r>
+    </w:p>
+    <w:p>
+      <w:pPr>
+        <w:spacing w:line="480" w:lineRule="auto"/>
+        <w:rPr>
+          <w:sz w:val="24"/>
+          <w:szCs w:val="24"/>
+        </w:rPr>
+      </w:pPr>
+      <w:r>
+        <w:rPr>
+          <w:sz w:val="24"/>
+          <w:szCs w:val="24"/>
+        </w:rPr>
+        <w:t>Rendering 3D objects in OpenGL is rel</w:t>
+      </w:r>
+      <w:r>
+        <w:rPr>
+          <w:sz w:val="24"/>
+          <w:szCs w:val="24"/>
+        </w:rPr>
+        <w:t xml:space="preserve">atively straight-forward, yet takes some time to learn and adjust to. An OpenGL drawing starts as a set of vertices, which define the corners of the polygon. Next, a set of index triplets are supplied; these define the order in which to connect the vertices. When texturing is enabled, another set of indices must be supplied, these ones relative to the </w:t>
+      </w:r>
+      <w:r>
+        <w:rPr>
+          <w:sz w:val="24"/>
+          <w:szCs w:val="24"/>
+        </w:rPr>
+        <w:t>polygon</w:t>
+      </w:r>
+      <w:r>
+        <w:rPr>
+          <w:sz w:val="24"/>
+          <w:szCs w:val="24"/>
+        </w:rPr>
+        <w:t xml:space="preserve"> and not an absolute coordinate system.</w:t>
+      </w:r>
+      <w:r>
+        <w:rPr>
+          <w:sz w:val="24"/>
+          <w:szCs w:val="24"/>
+        </w:rPr>
+        <w:t xml:space="preserve"> Once the shape of the polygon is defined, it must be placed and rotated. It is easier to think of the OpenGL surface as moving and not the actual polygons; placing a polygon at (0</w:t>
+      </w:r>
+      <w:proofErr w:type="gramStart"/>
+      <w:r>
+        <w:rPr>
+          <w:sz w:val="24"/>
+          <w:szCs w:val="24"/>
+        </w:rPr>
+        <w:t>,0,0</w:t>
+      </w:r>
+      <w:proofErr w:type="gramEnd"/>
+      <w:r>
+        <w:rPr>
+          <w:sz w:val="24"/>
+          <w:szCs w:val="24"/>
+        </w:rPr>
+        <w:t xml:space="preserve">) will place it exactly where the previous polygon was placed. Further, once one polygon has been rotated and placed, all subsequent polygons will retain the same rotation. This is due to the fact that the polygons are not being rotated at all, but the OpenGL surface is. </w:t>
+      </w:r>
+    </w:p>
+    <w:p>
+      <w:pPr>
+        <w:spacing w:line="480" w:lineRule="auto"/>
+        <w:rPr>
+          <w:sz w:val="24"/>
+          <w:szCs w:val="24"/>
+        </w:rPr>
+      </w:pPr>
     </w:p>
     <w:p>
       <w:pPr>
@@ -1533,6 +1833,7 @@
           <w:sz w:val="24"/>
           <w:szCs w:val="24"/>
         </w:rPr>
+        <w:lastRenderedPageBreak/>
         <w:t>Development Issues and Solutions</w:t>
       </w:r>
     </w:p>
@@ -1565,41 +1866,201 @@
           <w:sz w:val="24"/>
           <w:szCs w:val="24"/>
         </w:rPr>
-        <w:t xml:space="preserve">Two prominent issues with the Android Emulator came up, both during implementation and during testing. The first, and most easily handled, was the fact that the Android Emulator has no built-in gyroscope emulator or stub. As the RoboWars mobile application depends on the tilt controls for steering during a session, either the application needed to be tested on a physical mobile phone, or an alternative software solution was needed. After some research, an open source library, named SensorSimulator, was found and used. Not only was this library very well documented, it also turned out to be very easy to implement into any existing project. Assuming source code already exists in the project which uses the hardware gyroscope, only a couple of lines of code require modification in order to switch between the SensorSimulator and the actual hardware gyroscope. </w:t>
-      </w:r>
-      <w:r>
-        <w:rPr>
-          <w:sz w:val="24"/>
-          <w:szCs w:val="24"/>
-        </w:rPr>
-        <w:t xml:space="preserve">The application, as seen in Appendix X, allows the user to control the tilt of the phone along all three axis through a software interface. The application </w:t>
-      </w:r>
+        <w:t xml:space="preserve">Two prominent issues with the Android Emulator came up, both during implementation and during testing. The first, and most easily handled, was the fact that the Android Emulator has no built-in gyroscope emulator or stub. As the RoboWars mobile application depends on the tilt controls for steering during a session, either the application needed to be tested on a physical mobile phone, or an alternative software solution was needed. After some research, an open source library, named </w:t>
+      </w:r>
+      <w:proofErr w:type="spellStart"/>
+      <w:r>
+        <w:rPr>
+          <w:sz w:val="24"/>
+          <w:szCs w:val="24"/>
+        </w:rPr>
+        <w:t>SensorSimulator</w:t>
+      </w:r>
+      <w:proofErr w:type="spellEnd"/>
+      <w:r>
+        <w:rPr>
+          <w:sz w:val="24"/>
+          <w:szCs w:val="24"/>
+        </w:rPr>
+        <w:t xml:space="preserve">, was found and used. Not only was this library very well documented, it also turned out to be very easy to implement into any existing project. Assuming source code already exists in the project which uses the hardware gyroscope, only a couple of lines of code require modification in order to switch between the </w:t>
+      </w:r>
+      <w:proofErr w:type="spellStart"/>
+      <w:r>
+        <w:rPr>
+          <w:sz w:val="24"/>
+          <w:szCs w:val="24"/>
+        </w:rPr>
+        <w:t>SensorSimulator</w:t>
+      </w:r>
+      <w:proofErr w:type="spellEnd"/>
+      <w:r>
+        <w:rPr>
+          <w:sz w:val="24"/>
+          <w:szCs w:val="24"/>
+        </w:rPr>
+        <w:t xml:space="preserve"> and the actual hardware gyroscope. </w:t>
+      </w:r>
+      <w:r>
+        <w:rPr>
+          <w:sz w:val="24"/>
+          <w:szCs w:val="24"/>
+        </w:rPr>
+        <w:t xml:space="preserve">The application, as seen in Appendix X, allows the user to control the tilt of the phone along all three </w:t>
+      </w:r>
+      <w:r>
+        <w:rPr>
+          <w:sz w:val="24"/>
+          <w:szCs w:val="24"/>
+        </w:rPr>
+        <w:t>axes</w:t>
+      </w:r>
+      <w:r>
+        <w:rPr>
+          <w:sz w:val="24"/>
+          <w:szCs w:val="24"/>
+        </w:rPr>
+        <w:t xml:space="preserve"> through a software interface. The application communicates with the RoboWars project through a TCP connection, so information transfer was not an issue, as it was already fully implemented and working.</w:t>
+      </w:r>
+    </w:p>
+    <w:p>
+      <w:pPr>
+        <w:pStyle w:val="ListParagraph"/>
+        <w:spacing w:line="480" w:lineRule="auto"/>
+        <w:ind w:left="0"/>
+        <w:rPr>
+          <w:sz w:val="24"/>
+          <w:szCs w:val="24"/>
+        </w:rPr>
+      </w:pPr>
+      <w:r>
+        <w:rPr>
+          <w:sz w:val="24"/>
+          <w:szCs w:val="24"/>
+        </w:rPr>
+        <w:t>The second, and more prominent issue regarding the Android Emulator, is the way it handles the OpenGL interface. Unfortunately, the emulator only draws the very first frame of an OpenGL scene, which means that none of the rendering or moving of objects can be tested over the Android Emulator. Unfortunately a solution was never found for this problem; the remainder of OpenGL testing was done through actual Android hardware as opposed to the emulator.</w:t>
+      </w:r>
+    </w:p>
+    <w:p>
+      <w:pPr>
+        <w:pStyle w:val="Heading1"/>
+        <w:spacing w:line="480" w:lineRule="auto"/>
+        <w:rPr>
+          <w:sz w:val="24"/>
+          <w:szCs w:val="24"/>
+        </w:rPr>
+      </w:pPr>
       <w:r>
         <w:rPr>
           <w:sz w:val="24"/>
           <w:szCs w:val="24"/>
         </w:rPr>
         <w:lastRenderedPageBreak/>
-        <w:t>communicates with the RoboWars project through a TCP connection, so information transfer was not an issue, as it was already fully implemented and working.</w:t>
-      </w:r>
-    </w:p>
-    <w:p>
-      <w:pPr>
-        <w:pStyle w:val="ListParagraph"/>
-        <w:spacing w:line="480" w:lineRule="auto"/>
-        <w:ind w:left="0"/>
-        <w:rPr>
-          <w:sz w:val="24"/>
-          <w:szCs w:val="24"/>
-        </w:rPr>
-      </w:pPr>
-      <w:r>
-        <w:rPr>
-          <w:sz w:val="24"/>
-          <w:szCs w:val="24"/>
-        </w:rPr>
-        <w:t>The second, and more prominent issue regarding the Android Emulator, is the way it handles the OpenGL interface. Unfortunately, the emulator only draws the very first frame of an OpenGL scene, which means that none of the rendering or moving of objects can be tested over the Android Emulator. Unfortunately a solution was never found for this problem; the remainder of OpenGL testing was done through actual Android hardware as opposed to the emulator.</w:t>
-      </w:r>
+        <w:t>9. Testing</w:t>
+      </w:r>
+    </w:p>
+    <w:p>
+      <w:pPr>
+        <w:pStyle w:val="Heading2"/>
+        <w:spacing w:line="480" w:lineRule="auto"/>
+        <w:rPr>
+          <w:sz w:val="24"/>
+          <w:szCs w:val="24"/>
+        </w:rPr>
+      </w:pPr>
+      <w:r>
+        <w:rPr>
+          <w:sz w:val="24"/>
+          <w:szCs w:val="24"/>
+        </w:rPr>
+        <w:t xml:space="preserve">9.4 </w:t>
+      </w:r>
+      <w:r>
+        <w:rPr>
+          <w:sz w:val="24"/>
+          <w:szCs w:val="24"/>
+        </w:rPr>
+        <w:t>Android Client Testing</w:t>
+      </w:r>
+    </w:p>
+    <w:p>
+      <w:pPr>
+        <w:spacing w:line="480" w:lineRule="auto"/>
+        <w:rPr>
+          <w:sz w:val="24"/>
+          <w:szCs w:val="24"/>
+        </w:rPr>
+      </w:pPr>
+      <w:r>
+        <w:rPr>
+          <w:sz w:val="24"/>
+          <w:szCs w:val="24"/>
+        </w:rPr>
+        <w:t>The Android client was tested mainly through the use of the Android Emulator software</w:t>
+      </w:r>
+      <w:r>
+        <w:rPr>
+          <w:sz w:val="24"/>
+          <w:szCs w:val="24"/>
+        </w:rPr>
+        <w:t>, and later via physical mobile devices. During the first half of the project, in testing various elements of the design of the Android application such as scrollbar functionality, button presses, and basic user interaction, it was crucial to take advantage of the Android Emulator; this allowed for quick, easy and efficient testing of the application’s interface without any prior knowledge or experience in A</w:t>
+      </w:r>
+      <w:r>
+        <w:rPr>
+          <w:sz w:val="24"/>
+          <w:szCs w:val="24"/>
+        </w:rPr>
+        <w:t>ndroid application development.</w:t>
+      </w:r>
+      <w:r>
+        <w:rPr>
+          <w:sz w:val="24"/>
+          <w:szCs w:val="24"/>
+        </w:rPr>
+        <w:t xml:space="preserve"> &lt;</w:t>
+      </w:r>
+      <w:proofErr w:type="gramStart"/>
+      <w:r>
+        <w:rPr>
+          <w:sz w:val="24"/>
+          <w:szCs w:val="24"/>
+        </w:rPr>
+        <w:t>expand</w:t>
+      </w:r>
+      <w:proofErr w:type="gramEnd"/>
+      <w:r>
+        <w:rPr>
+          <w:sz w:val="24"/>
+          <w:szCs w:val="24"/>
+        </w:rPr>
+        <w:t xml:space="preserve"> further&gt;.</w:t>
+      </w:r>
+    </w:p>
+    <w:p>
+      <w:pPr>
+        <w:spacing w:line="480" w:lineRule="auto"/>
+        <w:rPr>
+          <w:sz w:val="24"/>
+          <w:szCs w:val="24"/>
+        </w:rPr>
+      </w:pPr>
+    </w:p>
+    <w:p>
+      <w:pPr>
+        <w:spacing w:line="480" w:lineRule="auto"/>
+        <w:rPr>
+          <w:sz w:val="24"/>
+          <w:szCs w:val="24"/>
+        </w:rPr>
+      </w:pPr>
+    </w:p>
+    <w:p>
+      <w:pPr>
+        <w:spacing w:line="480" w:lineRule="auto"/>
+        <w:rPr>
+          <w:sz w:val="24"/>
+          <w:szCs w:val="24"/>
+        </w:rPr>
+      </w:pPr>
     </w:p>
     <w:p>
       <w:pPr>
@@ -1615,112 +2076,6 @@
           <w:sz w:val="24"/>
           <w:szCs w:val="24"/>
         </w:rPr>
-        <w:t>9. Testing</w:t>
-      </w:r>
-    </w:p>
-    <w:p>
-      <w:pPr>
-        <w:pStyle w:val="Heading2"/>
-        <w:spacing w:line="480" w:lineRule="auto"/>
-        <w:rPr>
-          <w:sz w:val="24"/>
-          <w:szCs w:val="24"/>
-        </w:rPr>
-      </w:pPr>
-      <w:r>
-        <w:rPr>
-          <w:sz w:val="24"/>
-          <w:szCs w:val="24"/>
-        </w:rPr>
-        <w:t xml:space="preserve">9.4 </w:t>
-      </w:r>
-      <w:r>
-        <w:rPr>
-          <w:sz w:val="24"/>
-          <w:szCs w:val="24"/>
-        </w:rPr>
-        <w:t>Android Client Testing</w:t>
-      </w:r>
-    </w:p>
-    <w:p>
-      <w:pPr>
-        <w:spacing w:line="480" w:lineRule="auto"/>
-        <w:rPr>
-          <w:sz w:val="24"/>
-          <w:szCs w:val="24"/>
-        </w:rPr>
-      </w:pPr>
-      <w:r>
-        <w:rPr>
-          <w:sz w:val="24"/>
-          <w:szCs w:val="24"/>
-        </w:rPr>
-        <w:t>The Android client was tested mainly through the use of the Android Emulator software</w:t>
-      </w:r>
-      <w:r>
-        <w:rPr>
-          <w:sz w:val="24"/>
-          <w:szCs w:val="24"/>
-        </w:rPr>
-        <w:t>, and later via physical mobile devices. During the first half of the project, in testing various elements of the design of the Android application such as scrollbar functionality, button presses, and basic user interaction, it was crucial to take advantage of the Android Emulator; this allowed for quick, easy and efficient testing of the application’s interface without any prior knowledge or experience in A</w:t>
-      </w:r>
-      <w:r>
-        <w:rPr>
-          <w:sz w:val="24"/>
-          <w:szCs w:val="24"/>
-        </w:rPr>
-        <w:t>ndroid application development.</w:t>
-      </w:r>
-      <w:r>
-        <w:rPr>
-          <w:sz w:val="24"/>
-          <w:szCs w:val="24"/>
-        </w:rPr>
-        <w:t xml:space="preserve"> &lt;expand further&gt;.</w:t>
-      </w:r>
-    </w:p>
-    <w:p>
-      <w:pPr>
-        <w:spacing w:line="480" w:lineRule="auto"/>
-        <w:rPr>
-          <w:sz w:val="24"/>
-          <w:szCs w:val="24"/>
-        </w:rPr>
-      </w:pPr>
-    </w:p>
-    <w:p>
-      <w:pPr>
-        <w:spacing w:line="480" w:lineRule="auto"/>
-        <w:rPr>
-          <w:sz w:val="24"/>
-          <w:szCs w:val="24"/>
-        </w:rPr>
-      </w:pPr>
-    </w:p>
-    <w:p>
-      <w:pPr>
-        <w:spacing w:line="480" w:lineRule="auto"/>
-        <w:rPr>
-          <w:sz w:val="24"/>
-          <w:szCs w:val="24"/>
-        </w:rPr>
-      </w:pPr>
-    </w:p>
-    <w:p>
-      <w:pPr>
-        <w:pStyle w:val="Heading1"/>
-        <w:spacing w:line="480" w:lineRule="auto"/>
-        <w:rPr>
-          <w:sz w:val="24"/>
-          <w:szCs w:val="24"/>
-        </w:rPr>
-      </w:pPr>
-      <w:r>
-        <w:rPr>
-          <w:sz w:val="24"/>
-          <w:szCs w:val="24"/>
-        </w:rPr>
-        <w:lastRenderedPageBreak/>
         <w:t>References</w:t>
       </w:r>
     </w:p>
@@ -1732,15 +2087,6 @@
           <w:szCs w:val="24"/>
         </w:rPr>
       </w:pPr>
-    </w:p>
-    <w:p>
-      <w:pPr>
-        <w:spacing w:line="480" w:lineRule="auto"/>
-        <w:rPr>
-          <w:sz w:val="24"/>
-          <w:szCs w:val="24"/>
-        </w:rPr>
-      </w:pPr>
       <w:r>
         <w:rPr>
           <w:sz w:val="24"/>
@@ -1748,6 +2094,7 @@
         </w:rPr>
         <w:t xml:space="preserve">[sl1] </w:t>
       </w:r>
+      <w:proofErr w:type="gramStart"/>
       <w:r>
         <w:rPr>
           <w:i/>
@@ -1761,17 +2108,58 @@
           <w:sz w:val="24"/>
           <w:szCs w:val="24"/>
         </w:rPr>
-        <w:t xml:space="preserve"> Huang Huguang, Inha University. Nov 2, 2009.</w:t>
-      </w:r>
-    </w:p>
-    <w:p>
-      <w:pPr>
-        <w:spacing w:line="480" w:lineRule="auto"/>
-        <w:rPr>
-          <w:sz w:val="24"/>
-          <w:szCs w:val="24"/>
-        </w:rPr>
-      </w:pPr>
+        <w:t xml:space="preserve"> Huang </w:t>
+      </w:r>
+      <w:proofErr w:type="spellStart"/>
+      <w:r>
+        <w:rPr>
+          <w:sz w:val="24"/>
+          <w:szCs w:val="24"/>
+        </w:rPr>
+        <w:t>Huguang</w:t>
+      </w:r>
+      <w:proofErr w:type="spellEnd"/>
+      <w:r>
+        <w:rPr>
+          <w:sz w:val="24"/>
+          <w:szCs w:val="24"/>
+        </w:rPr>
+        <w:t xml:space="preserve">, </w:t>
+      </w:r>
+      <w:proofErr w:type="spellStart"/>
+      <w:r>
+        <w:rPr>
+          <w:sz w:val="24"/>
+          <w:szCs w:val="24"/>
+        </w:rPr>
+        <w:t>Inha</w:t>
+      </w:r>
+      <w:proofErr w:type="spellEnd"/>
+      <w:r>
+        <w:rPr>
+          <w:sz w:val="24"/>
+          <w:szCs w:val="24"/>
+        </w:rPr>
+        <w:t xml:space="preserve"> University.</w:t>
+      </w:r>
+      <w:proofErr w:type="gramEnd"/>
+      <w:r>
+        <w:rPr>
+          <w:sz w:val="24"/>
+          <w:szCs w:val="24"/>
+        </w:rPr>
+        <w:t xml:space="preserve"> Nov 2, 2009.</w:t>
+      </w:r>
+    </w:p>
+    <w:p>
+      <w:pPr>
+        <w:spacing w:line="480" w:lineRule="auto"/>
+        <w:rPr>
+          <w:sz w:val="24"/>
+          <w:szCs w:val="24"/>
+        </w:rPr>
+      </w:pPr>
+      <w:proofErr w:type="gramStart"/>
       <w:r>
         <w:rPr>
           <w:sz w:val="24"/>
@@ -1796,15 +2184,17 @@
         </w:rPr>
         <w:t xml:space="preserve"> Accessed 23 March 2011.</w:t>
       </w:r>
-    </w:p>
-    <w:p>
-      <w:pPr>
-        <w:spacing w:line="480" w:lineRule="auto"/>
-        <w:rPr>
-          <w:sz w:val="24"/>
-          <w:szCs w:val="24"/>
-        </w:rPr>
-      </w:pPr>
+      <w:proofErr w:type="gramEnd"/>
+    </w:p>
+    <w:p>
+      <w:pPr>
+        <w:spacing w:line="480" w:lineRule="auto"/>
+        <w:rPr>
+          <w:sz w:val="24"/>
+          <w:szCs w:val="24"/>
+        </w:rPr>
+      </w:pPr>
+      <w:proofErr w:type="gramStart"/>
       <w:r>
         <w:rPr>
           <w:sz w:val="24"/>
@@ -1829,6 +2219,42 @@
         </w:rPr>
         <w:t xml:space="preserve"> Accessed 23 March 2011.</w:t>
       </w:r>
+      <w:proofErr w:type="gramEnd"/>
+    </w:p>
+    <w:p>
+      <w:pPr>
+        <w:spacing w:line="480" w:lineRule="auto"/>
+        <w:rPr>
+          <w:sz w:val="24"/>
+          <w:szCs w:val="24"/>
+        </w:rPr>
+      </w:pPr>
+      <w:proofErr w:type="gramStart"/>
+      <w:r>
+        <w:rPr>
+          <w:sz w:val="24"/>
+          <w:szCs w:val="24"/>
+        </w:rPr>
+        <w:t xml:space="preserve">[sl4] </w:t>
+      </w:r>
+      <w:hyperlink r:id="rId8" w:history="1">
+        <w:r>
+          <w:rPr>
+            <w:rStyle w:val="Hyperlink"/>
+            <w:sz w:val="24"/>
+            <w:szCs w:val="24"/>
+          </w:rPr>
+          <w:t>http://www.khronos.org/opengles/</w:t>
+        </w:r>
+      </w:hyperlink>
+      <w:r>
+        <w:rPr>
+          <w:sz w:val="24"/>
+          <w:szCs w:val="24"/>
+        </w:rPr>
+        <w:t xml:space="preserve"> Accessed 23 March 2011.</w:t>
+      </w:r>
+      <w:proofErr w:type="gramEnd"/>
     </w:p>
     <w:sectPr>
       <w:pgSz w:w="12240" w:h="15840"/>
@@ -3542,7 +3968,7 @@
 </file>
 
 <file path=customXml/itemProps1.xml><?xml version="1.0" encoding="utf-8"?>
-<ds:datastoreItem xmlns:ds="http://schemas.openxmlformats.org/officeDocument/2006/customXml" ds:itemID="{5825397E-2C07-413F-B2A3-D36901623C6C}">
+<ds:datastoreItem xmlns:ds="http://schemas.openxmlformats.org/officeDocument/2006/customXml" ds:itemID="{8D73C4DE-E81A-4787-BDEB-10629BD18931}">
   <ds:schemaRefs>
     <ds:schemaRef ds:uri="http://schemas.openxmlformats.org/officeDocument/2006/bibliography"/>
   </ds:schemaRefs>

</xml_diff>